<commit_message>
notes added on dialog and design dialog
</commit_message>
<xml_diff>
--- a/notes/Running_Notes.docx
+++ b/notes/Running_Notes.docx
@@ -5,7 +5,15 @@
     <w:p/>
     <w:p>
       <w:r>
-        <w:t>View layer/Presentation. – JSP, HTML (Sightly – Templating language)</w:t>
+        <w:t>View layer/Presentation. – JSP, HTML (</w:t>
+      </w:r>
+      <w:proofErr w:type="spellStart"/>
+      <w:r>
+        <w:t>Sightly</w:t>
+      </w:r>
+      <w:proofErr w:type="spellEnd"/>
+      <w:r>
+        <w:t xml:space="preserve"> – Templating language)</w:t>
       </w:r>
     </w:p>
     <w:p/>
@@ -34,8 +42,13 @@
     </w:p>
     <w:p/>
     <w:p>
-      <w:r>
-        <w:t>OSGi – Open service gateway in</w:t>
+      <w:proofErr w:type="spellStart"/>
+      <w:r>
+        <w:t>OSGi</w:t>
+      </w:r>
+      <w:proofErr w:type="spellEnd"/>
+      <w:r>
+        <w:t xml:space="preserve"> – Open service gateway in</w:t>
       </w:r>
       <w:r>
         <w:t xml:space="preserve">itiative </w:t>
@@ -173,8 +186,13 @@
     <w:p>
       <w:r>
         <w:lastRenderedPageBreak/>
-        <w:t>/etc</w:t>
-      </w:r>
+        <w:t>/</w:t>
+      </w:r>
+      <w:proofErr w:type="spellStart"/>
+      <w:r>
+        <w:t>etc</w:t>
+      </w:r>
+      <w:proofErr w:type="spellEnd"/>
     </w:p>
     <w:p>
       <w:r>
@@ -187,7 +205,15 @@
     <w:p/>
     <w:p>
       <w:r>
-        <w:t>/content(/.*)?</w:t>
+        <w:t>/</w:t>
+      </w:r>
+      <w:proofErr w:type="gramStart"/>
+      <w:r>
+        <w:t>content(</w:t>
+      </w:r>
+      <w:proofErr w:type="gramEnd"/>
+      <w:r>
+        <w:t>/.*)?</w:t>
       </w:r>
     </w:p>
     <w:p/>
@@ -207,13 +233,26 @@
     </w:p>
     <w:p/>
     <w:p>
-      <w:r>
-        <w:t>YES its available – Go and process the resource</w:t>
-      </w:r>
-    </w:p>
-    <w:p>
-      <w:r>
-        <w:t>NO, its unavailable – Return 404</w:t>
+      <w:proofErr w:type="gramStart"/>
+      <w:r>
+        <w:t>YES</w:t>
+      </w:r>
+      <w:proofErr w:type="gramEnd"/>
+      <w:r>
+        <w:t xml:space="preserve"> its available – Go and process the resource</w:t>
+      </w:r>
+    </w:p>
+    <w:p>
+      <w:r>
+        <w:t xml:space="preserve">NO, </w:t>
+      </w:r>
+      <w:proofErr w:type="spellStart"/>
+      <w:r>
+        <w:t>its</w:t>
+      </w:r>
+      <w:proofErr w:type="spellEnd"/>
+      <w:r>
+        <w:t xml:space="preserve"> unavailable – Return 404</w:t>
       </w:r>
     </w:p>
     <w:p/>
@@ -251,25 +290,51 @@
     <w:p/>
     <w:p/>
     <w:p>
-      <w:r>
-        <w:t xml:space="preserve">mvn generate archetype </w:t>
-      </w:r>
-    </w:p>
-    <w:p/>
-    <w:p/>
-    <w:p>
-      <w:r>
-        <w:t>simple content package archetype - apps, etc</w:t>
-      </w:r>
-    </w:p>
-    <w:p>
-      <w:r>
-        <w:t>multi-module content package archetype - apps, etc, content, core</w:t>
-      </w:r>
-    </w:p>
-    <w:p>
-      <w:r>
-        <w:t>blueprints - apps, etc, core, content, test,</w:t>
+      <w:proofErr w:type="spellStart"/>
+      <w:r>
+        <w:t>mvn</w:t>
+      </w:r>
+      <w:proofErr w:type="spellEnd"/>
+      <w:r>
+        <w:t xml:space="preserve"> generate archetype </w:t>
+      </w:r>
+    </w:p>
+    <w:p/>
+    <w:p/>
+    <w:p>
+      <w:r>
+        <w:t xml:space="preserve">simple content package archetype - apps, </w:t>
+      </w:r>
+      <w:proofErr w:type="spellStart"/>
+      <w:r>
+        <w:t>etc</w:t>
+      </w:r>
+      <w:proofErr w:type="spellEnd"/>
+    </w:p>
+    <w:p>
+      <w:r>
+        <w:t xml:space="preserve">multi-module content package archetype - apps, </w:t>
+      </w:r>
+      <w:proofErr w:type="spellStart"/>
+      <w:r>
+        <w:t>etc</w:t>
+      </w:r>
+      <w:proofErr w:type="spellEnd"/>
+      <w:r>
+        <w:t>, content, core</w:t>
+      </w:r>
+    </w:p>
+    <w:p>
+      <w:r>
+        <w:t xml:space="preserve">blueprints - apps, </w:t>
+      </w:r>
+      <w:proofErr w:type="spellStart"/>
+      <w:r>
+        <w:t>etc</w:t>
+      </w:r>
+      <w:proofErr w:type="spellEnd"/>
+      <w:r>
+        <w:t>, core, content, test,</w:t>
       </w:r>
     </w:p>
     <w:p/>
@@ -282,14 +347,30 @@
     <w:p/>
     <w:p>
       <w:r>
-        <w:t xml:space="preserve">Content Package - /apps, /etc, /content </w:t>
-      </w:r>
-    </w:p>
-    <w:p/>
-    <w:p/>
-    <w:p>
-      <w:r>
-        <w:t xml:space="preserve">Content Package - /apps, /etc, /content </w:t>
+        <w:t>Content Package - /apps, /</w:t>
+      </w:r>
+      <w:proofErr w:type="spellStart"/>
+      <w:r>
+        <w:t>etc</w:t>
+      </w:r>
+      <w:proofErr w:type="spellEnd"/>
+      <w:r>
+        <w:t xml:space="preserve">, /content </w:t>
+      </w:r>
+    </w:p>
+    <w:p/>
+    <w:p/>
+    <w:p>
+      <w:r>
+        <w:t>Content Package - /apps, /</w:t>
+      </w:r>
+      <w:proofErr w:type="spellStart"/>
+      <w:r>
+        <w:t>etc</w:t>
+      </w:r>
+      <w:proofErr w:type="spellEnd"/>
+      <w:r>
+        <w:t xml:space="preserve">, /content </w:t>
       </w:r>
     </w:p>
     <w:p>
@@ -301,7 +382,15 @@
     <w:p/>
     <w:p>
       <w:r>
-        <w:t xml:space="preserve">Content Package - /apps, /etc, /content </w:t>
+        <w:t>Content Package - /apps, /</w:t>
+      </w:r>
+      <w:proofErr w:type="spellStart"/>
+      <w:r>
+        <w:t>etc</w:t>
+      </w:r>
+      <w:proofErr w:type="spellEnd"/>
+      <w:r>
+        <w:t xml:space="preserve">, /content </w:t>
       </w:r>
     </w:p>
     <w:p>
@@ -310,19 +399,79 @@
       </w:r>
     </w:p>
     <w:p>
+      <w:proofErr w:type="spellStart"/>
       <w:r>
         <w:t>Testcases</w:t>
       </w:r>
-    </w:p>
-    <w:p>
-      <w:r>
-        <w:t xml:space="preserve">configs </w:t>
-      </w:r>
-    </w:p>
-    <w:p/>
-    <w:p>
-      <w:r>
-        <w:t>mvn org.apache.maven.plugins:maven-archetype-plugin:2.4:generate -DarchetypeGroupId=com.adobe.granite.archetypes -DarchetypeArtifactId=aem-project-archetype -DarchetypeVersion=13 -DarchetypeCatalog=https://repo.adobe.com/nexus/content/groups/public/</w:t>
+      <w:proofErr w:type="spellEnd"/>
+    </w:p>
+    <w:p>
+      <w:proofErr w:type="spellStart"/>
+      <w:r>
+        <w:t>configs</w:t>
+      </w:r>
+      <w:proofErr w:type="spellEnd"/>
+      <w:r>
+        <w:t xml:space="preserve"> </w:t>
+      </w:r>
+    </w:p>
+    <w:p/>
+    <w:p>
+      <w:proofErr w:type="spellStart"/>
+      <w:r>
+        <w:t>mvn</w:t>
+      </w:r>
+      <w:proofErr w:type="spellEnd"/>
+      <w:r>
+        <w:t xml:space="preserve"> </w:t>
+      </w:r>
+      <w:proofErr w:type="gramStart"/>
+      <w:r>
+        <w:t>org.apache</w:t>
+      </w:r>
+      <w:proofErr w:type="gramEnd"/>
+      <w:r>
+        <w:t>.maven.plugins:maven-archetype-plugin:2.4:generate -</w:t>
+      </w:r>
+      <w:proofErr w:type="spellStart"/>
+      <w:r>
+        <w:t>DarchetypeGroupId</w:t>
+      </w:r>
+      <w:proofErr w:type="spellEnd"/>
+      <w:r>
+        <w:t>=</w:t>
+      </w:r>
+      <w:proofErr w:type="spellStart"/>
+      <w:r>
+        <w:t>com.adobe.granite.archetypes</w:t>
+      </w:r>
+      <w:proofErr w:type="spellEnd"/>
+      <w:r>
+        <w:t xml:space="preserve"> -</w:t>
+      </w:r>
+      <w:proofErr w:type="spellStart"/>
+      <w:r>
+        <w:t>DarchetypeArtifactId</w:t>
+      </w:r>
+      <w:proofErr w:type="spellEnd"/>
+      <w:r>
+        <w:t>=</w:t>
+      </w:r>
+      <w:proofErr w:type="spellStart"/>
+      <w:r>
+        <w:t>aem</w:t>
+      </w:r>
+      <w:proofErr w:type="spellEnd"/>
+      <w:r>
+        <w:t>-project-archetype -</w:t>
+      </w:r>
+      <w:proofErr w:type="spellStart"/>
+      <w:r>
+        <w:t>DarchetypeVersion</w:t>
+      </w:r>
+      <w:proofErr w:type="spellEnd"/>
+      <w:r>
+        <w:t>=13 -DarchetypeCatalog=https://repo.adobe.com/nexus/content/groups/public/</w:t>
       </w:r>
     </w:p>
     <w:p/>
@@ -334,7 +483,287 @@
     <w:p/>
     <w:p>
       <w:r>
-        <w:t>archetype jar -DarchetypeGroupId=com.adobe.granite.archetypes -DarchetypeArtifactId=aem-project-archetype -DarchetypeVersion=13 -DarchetypeCatalog=https://repo.adobe.com/nexus/content/groups/public/</w:t>
+        <w:t>archetype jar -</w:t>
+      </w:r>
+      <w:proofErr w:type="spellStart"/>
+      <w:proofErr w:type="gramStart"/>
+      <w:r>
+        <w:t>DarchetypeGroupId</w:t>
+      </w:r>
+      <w:proofErr w:type="spellEnd"/>
+      <w:r>
+        <w:t>=</w:t>
+      </w:r>
+      <w:proofErr w:type="spellStart"/>
+      <w:r>
+        <w:t>com.adobe.granite</w:t>
+      </w:r>
+      <w:proofErr w:type="gramEnd"/>
+      <w:r>
+        <w:t>.archetypes</w:t>
+      </w:r>
+      <w:proofErr w:type="spellEnd"/>
+      <w:r>
+        <w:t xml:space="preserve"> -</w:t>
+      </w:r>
+      <w:proofErr w:type="spellStart"/>
+      <w:r>
+        <w:t>DarchetypeArtifactId</w:t>
+      </w:r>
+      <w:proofErr w:type="spellEnd"/>
+      <w:r>
+        <w:t>=</w:t>
+      </w:r>
+      <w:proofErr w:type="spellStart"/>
+      <w:r>
+        <w:t>aem</w:t>
+      </w:r>
+      <w:proofErr w:type="spellEnd"/>
+      <w:r>
+        <w:t>-project-archetype -</w:t>
+      </w:r>
+      <w:proofErr w:type="spellStart"/>
+      <w:r>
+        <w:t>DarchetypeVersion</w:t>
+      </w:r>
+      <w:proofErr w:type="spellEnd"/>
+      <w:r>
+        <w:t>=13 -DarchetypeCatalog=https://repo.adobe.com/nexus/content/groups/public/</w:t>
+      </w:r>
+    </w:p>
+    <w:p/>
+    <w:p>
+      <w:pPr>
+        <w:rPr>
+          <w:b/>
+        </w:rPr>
+      </w:pPr>
+      <w:r>
+        <w:rPr>
+          <w:b/>
+        </w:rPr>
+        <w:t>Dialog</w:t>
+      </w:r>
+    </w:p>
+    <w:p/>
+    <w:p>
+      <w:proofErr w:type="spellStart"/>
+      <w:r>
+        <w:t>Its</w:t>
+      </w:r>
+      <w:proofErr w:type="spellEnd"/>
+      <w:r>
+        <w:t xml:space="preserve"> an interface between the author and web page. It allows you to configure the component. </w:t>
+      </w:r>
+    </w:p>
+    <w:p/>
+    <w:p>
+      <w:r>
+        <w:t>The dialog data can be retrieved using properties object.</w:t>
+      </w:r>
+    </w:p>
+    <w:p/>
+    <w:p>
+      <w:r>
+        <w:t xml:space="preserve">JSP: </w:t>
+      </w:r>
+      <w:proofErr w:type="spellStart"/>
+      <w:proofErr w:type="gramStart"/>
+      <w:r>
+        <w:t>properties.get</w:t>
+      </w:r>
+      <w:proofErr w:type="spellEnd"/>
+      <w:r>
+        <w:t>(</w:t>
+      </w:r>
+      <w:proofErr w:type="gramEnd"/>
+      <w:r>
+        <w:t>“</w:t>
+      </w:r>
+      <w:proofErr w:type="spellStart"/>
+      <w:r>
+        <w:t>propertyName</w:t>
+      </w:r>
+      <w:proofErr w:type="spellEnd"/>
+      <w:r>
+        <w:t>”, “Title”);</w:t>
+      </w:r>
+    </w:p>
+    <w:p/>
+    <w:p>
+      <w:proofErr w:type="spellStart"/>
+      <w:r>
+        <w:t>Sightly</w:t>
+      </w:r>
+      <w:proofErr w:type="spellEnd"/>
+      <w:r>
+        <w:t xml:space="preserve"> </w:t>
+      </w:r>
+      <w:r>
+        <w:t>Syntax: ${</w:t>
+      </w:r>
+      <w:proofErr w:type="spellStart"/>
+      <w:proofErr w:type="gramStart"/>
+      <w:r>
+        <w:t>properties.propertyName</w:t>
+      </w:r>
+      <w:proofErr w:type="spellEnd"/>
+      <w:proofErr w:type="gramEnd"/>
+      <w:r>
+        <w:t>} EX: ${</w:t>
+      </w:r>
+      <w:proofErr w:type="spellStart"/>
+      <w:r>
+        <w:t>properties.title</w:t>
+      </w:r>
+      <w:proofErr w:type="spellEnd"/>
+      <w:r>
+        <w:t>}</w:t>
+      </w:r>
+      <w:r>
+        <w:t xml:space="preserve"> </w:t>
+      </w:r>
+      <w:proofErr w:type="spellStart"/>
+      <w:r>
+        <w:t>ValueMap</w:t>
+      </w:r>
+      <w:proofErr w:type="spellEnd"/>
+      <w:r>
+        <w:t xml:space="preserve"> reference</w:t>
+      </w:r>
+    </w:p>
+    <w:p/>
+    <w:p>
+      <w:r>
+        <w:t>The dialog data will be stored under /content</w:t>
+      </w:r>
+    </w:p>
+    <w:p/>
+    <w:p>
+      <w:r>
+        <w:t xml:space="preserve">Its page </w:t>
+      </w:r>
+      <w:proofErr w:type="gramStart"/>
+      <w:r>
+        <w:t>level</w:t>
+      </w:r>
+      <w:proofErr w:type="gramEnd"/>
+    </w:p>
+    <w:p/>
+    <w:p/>
+    <w:p>
+      <w:pPr>
+        <w:rPr>
+          <w:b/>
+        </w:rPr>
+      </w:pPr>
+      <w:r>
+        <w:rPr>
+          <w:b/>
+        </w:rPr>
+        <w:t>Design Dialog</w:t>
+      </w:r>
+    </w:p>
+    <w:p>
+      <w:pPr>
+        <w:rPr>
+          <w:b/>
+        </w:rPr>
+      </w:pPr>
+    </w:p>
+    <w:p>
+      <w:r>
+        <w:t>Design dialog is similar to dialog. It is also used to configure the component but in design mode.</w:t>
+      </w:r>
+    </w:p>
+    <w:p/>
+    <w:p>
+      <w:r>
+        <w:t>${</w:t>
+      </w:r>
+      <w:proofErr w:type="spellStart"/>
+      <w:r>
+        <w:t>currentStyle.</w:t>
+      </w:r>
+      <w:r>
+        <w:t>propertyName</w:t>
+      </w:r>
+      <w:proofErr w:type="spellEnd"/>
+      <w:r>
+        <w:t>}</w:t>
+      </w:r>
+    </w:p>
+    <w:p/>
+    <w:p>
+      <w:r>
+        <w:t xml:space="preserve">The </w:t>
+      </w:r>
+      <w:r>
+        <w:t xml:space="preserve">design </w:t>
+      </w:r>
+      <w:r>
+        <w:t>dialog data will be stored under /</w:t>
+      </w:r>
+      <w:proofErr w:type="spellStart"/>
+      <w:r>
+        <w:t>etc</w:t>
+      </w:r>
+      <w:proofErr w:type="spellEnd"/>
+      <w:r>
+        <w:t>/designs or in specified design path</w:t>
+      </w:r>
+    </w:p>
+    <w:p>
+      <w:r>
+        <w:lastRenderedPageBreak/>
+        <w:t>It is template level.</w:t>
+      </w:r>
+    </w:p>
+    <w:p/>
+    <w:p>
+      <w:r>
+        <w:t>20 pages</w:t>
+      </w:r>
+    </w:p>
+    <w:p/>
+    <w:p>
+      <w:r>
+        <w:t>10</w:t>
+      </w:r>
+      <w:r>
+        <w:t xml:space="preserve"> pages</w:t>
+      </w:r>
+      <w:r>
+        <w:t xml:space="preserve"> – Single column with carousel</w:t>
+      </w:r>
+      <w:r>
+        <w:t xml:space="preserve"> – Template A</w:t>
+      </w:r>
+    </w:p>
+    <w:p/>
+    <w:p>
+      <w:proofErr w:type="gramStart"/>
+      <w:r>
+        <w:t xml:space="preserve">10 </w:t>
+      </w:r>
+      <w:r>
+        <w:t xml:space="preserve"> pages</w:t>
+      </w:r>
+      <w:proofErr w:type="gramEnd"/>
+      <w:r>
+        <w:t xml:space="preserve"> </w:t>
+      </w:r>
+      <w:r>
+        <w:t xml:space="preserve">– </w:t>
+      </w:r>
+      <w:r>
+        <w:t>Single</w:t>
+      </w:r>
+      <w:r>
+        <w:t xml:space="preserve"> column without carousel</w:t>
+      </w:r>
+      <w:r>
+        <w:t xml:space="preserve"> – Template B</w:t>
       </w:r>
     </w:p>
     <w:p/>
@@ -342,6 +771,9 @@
       <w:bookmarkStart w:id="0" w:name="_GoBack"/>
       <w:bookmarkEnd w:id="0"/>
     </w:p>
+    <w:p/>
+    <w:p/>
+    <w:p/>
     <w:sectPr>
       <w:pgSz w:w="12240" w:h="15840"/>
       <w:pgMar w:top="1440" w:right="1440" w:bottom="1440" w:left="1440" w:header="720" w:footer="720" w:gutter="0"/>

</xml_diff>